<commit_message>
added presentations, media and build using lfs
</commit_message>
<xml_diff>
--- a/LearningMaterials/LevelDesign.docx
+++ b/LearningMaterials/LevelDesign.docx
@@ -16,6 +16,8 @@
         <w:spacing w:after="0"/>
         <w:jc w:val="center"/>
       </w:pPr>
+      <w:bookmarkStart w:id="0" w:name="_GoBack"/>
+      <w:bookmarkEnd w:id="0"/>
     </w:p>
     <w:p>
       <w:pPr>
@@ -119,35 +121,34 @@
           <w:rPr>
             <w:rStyle w:val="Hyperlink"/>
           </w:rPr>
-          <w:t>http://www.worldofleveldesign.com/categories/cat_level_design_tutorials_ti</w:t>
+          <w:t>http://www.worldofleveldesign.com/categories/cat_level_design_tutorials</w:t>
         </w:r>
         <w:r>
           <w:rPr>
             <w:rStyle w:val="Hyperlink"/>
           </w:rPr>
-          <w:t>p</w:t>
+          <w:t>_</w:t>
         </w:r>
         <w:r>
           <w:rPr>
             <w:rStyle w:val="Hyperlink"/>
           </w:rPr>
-          <w:t>s.php</w:t>
+          <w:t>tips.</w:t>
+        </w:r>
+        <w:r>
+          <w:rPr>
+            <w:rStyle w:val="Hyperlink"/>
+            <w:u w:val="none"/>
+          </w:rPr>
+          <w:t>php</w:t>
         </w:r>
       </w:hyperlink>
       <w:r>
         <w:rPr>
           <w:rStyle w:val="Hyperlink"/>
-        </w:rPr>
-        <w:t xml:space="preserve">   </w:t>
-      </w:r>
-      <w:proofErr w:type="spellStart"/>
-      <w:r>
-        <w:rPr>
-          <w:rStyle w:val="Hyperlink"/>
-          <w:color w:val="auto"/>
           <w:u w:val="none"/>
         </w:rPr>
-        <w:t>as</w:t>
+        <w:t xml:space="preserve">    - </w:t>
       </w:r>
       <w:r>
         <w:rPr>
@@ -155,16 +156,15 @@
           <w:color w:val="auto"/>
           <w:u w:val="none"/>
         </w:rPr>
-        <w:t>ta</w:t>
+        <w:t>awesome</w:t>
       </w:r>
-      <w:proofErr w:type="spellEnd"/>
       <w:r>
         <w:rPr>
           <w:rStyle w:val="Hyperlink"/>
           <w:color w:val="auto"/>
           <w:u w:val="none"/>
         </w:rPr>
-        <w:t xml:space="preserve"> e tare </w:t>
+        <w:t xml:space="preserve"> </w:t>
       </w:r>
     </w:p>
     <w:p>
@@ -201,7 +201,19 @@
           <w:rPr>
             <w:rStyle w:val="Hyperlink"/>
           </w:rPr>
-          <w:t>Preproduction Blueprint</w:t>
+          <w:t>Preproduction Blu</w:t>
+        </w:r>
+        <w:r>
+          <w:rPr>
+            <w:rStyle w:val="Hyperlink"/>
+          </w:rPr>
+          <w:t>e</w:t>
+        </w:r>
+        <w:r>
+          <w:rPr>
+            <w:rStyle w:val="Hyperlink"/>
+          </w:rPr>
+          <w:t>print</w:t>
         </w:r>
       </w:hyperlink>
       <w:r>
@@ -219,8 +231,6 @@
         <w:spacing w:after="0"/>
         <w:jc w:val="both"/>
       </w:pPr>
-      <w:bookmarkStart w:id="0" w:name="_GoBack"/>
-      <w:bookmarkEnd w:id="0"/>
     </w:p>
     <w:sectPr>
       <w:pgSz w:w="11906" w:h="16838"/>

</xml_diff>